<commit_message>
lab 4 - bug adding book
</commit_message>
<xml_diff>
--- a/lab4/Lab4_Version3.docx
+++ b/lab4/Lab4_Version3.docx
@@ -37,14 +37,7 @@
           <w:b/>
           <w:bCs/>
         </w:rPr>
-        <w:t>alfoande100</w:t>
-      </w:r>
-      <w:r>
-        <w:rPr>
-          <w:b/>
-          <w:bCs/>
-        </w:rPr>
-        <w:t>)</w:t>
+        <w:t>alfoande100)</w:t>
       </w:r>
     </w:p>
     <w:p>
@@ -99,16 +92,7 @@
         </w:numPr>
       </w:pPr>
       <w:r>
-        <w:t xml:space="preserve">Data på </w:t>
-      </w:r>
-      <w:r>
-        <w:t>order</w:t>
-      </w:r>
-      <w:r>
-        <w:t xml:space="preserve"> sparas/läses från en fil på CSV format och UTF8.</w:t>
-      </w:r>
-      <w:r>
-        <w:t xml:space="preserve"> Format på filen är följande:</w:t>
+        <w:t>Data på order sparas/läses från en fil på CSV format och UTF8. Format på filen är följande:</w:t>
       </w:r>
       <w:r>
         <w:t xml:space="preserve"> </w:t>
@@ -325,19 +309,65 @@
       <w:r>
         <w:t xml:space="preserve">Sortering av produkter är inte tagit hänsyn till. De kommer bara i den ordning som man har lagrat dem i CSV. </w:t>
       </w:r>
-      <w:proofErr w:type="gramStart"/>
-      <w:r>
-        <w:t>Ny produkter</w:t>
-      </w:r>
-      <w:proofErr w:type="gramEnd"/>
+      <w:r>
+        <w:t>Nya produkter</w:t>
+      </w:r>
       <w:r>
         <w:t xml:space="preserve"> kommer alltid sist i listan.</w:t>
       </w:r>
     </w:p>
-    <w:p/>
-    <w:p/>
-    <w:p/>
-    <w:p/>
+    <w:p>
+      <w:pPr>
+        <w:pStyle w:val="ListParagraph"/>
+      </w:pPr>
+    </w:p>
+    <w:p>
+      <w:pPr>
+        <w:pStyle w:val="ListParagraph"/>
+        <w:numPr>
+          <w:ilvl w:val="0"/>
+          <w:numId w:val="1"/>
+        </w:numPr>
+      </w:pPr>
+      <w:r>
+        <w:t>Vad som är nyttig information om produkt är satt till att i listor visa</w:t>
+      </w:r>
+      <w:r>
+        <w:t>r</w:t>
+      </w:r>
+      <w:r>
+        <w:t xml:space="preserve"> det jag menar är </w:t>
+      </w:r>
+      <w:r>
+        <w:t xml:space="preserve">mest </w:t>
+      </w:r>
+      <w:r>
+        <w:t>viktigt</w:t>
+      </w:r>
+      <w:r>
+        <w:t xml:space="preserve"> och gemensamt</w:t>
+      </w:r>
+      <w:r>
+        <w:t>. Om man vill ha alla detaljer om en produkt måste man se på en produkt på lager genom att klicka på den.</w:t>
+      </w:r>
+    </w:p>
+    <w:p>
+      <w:pPr>
+        <w:pStyle w:val="ListParagraph"/>
+      </w:pPr>
+    </w:p>
+    <w:p>
+      <w:pPr>
+        <w:pStyle w:val="ListParagraph"/>
+        <w:numPr>
+          <w:ilvl w:val="0"/>
+          <w:numId w:val="1"/>
+        </w:numPr>
+      </w:pPr>
+      <w:r>
+        <w:t>Har lagt till ikon för mer visuellt se vad det är för typ av produkt</w:t>
+      </w:r>
+    </w:p>
     <w:p>
       <w:pPr>
         <w:rPr>
@@ -500,23 +530,20 @@
         <w:t>.</w:t>
       </w:r>
       <w:r>
-        <w:t xml:space="preserve"> </w:t>
-      </w:r>
-      <w:r>
-        <w:t xml:space="preserve">När man avslutar applikationen så lagras </w:t>
+        <w:t xml:space="preserve"> När man avslutar applikationen så lagras </w:t>
       </w:r>
       <w:r>
         <w:t xml:space="preserve">nya och uppdateras </w:t>
       </w:r>
       <w:r>
-        <w:t>produkterna</w:t>
-      </w:r>
-      <w:r>
-        <w:t xml:space="preserve"> i databas (CSV fil).</w:t>
-      </w:r>
-    </w:p>
-    <w:p>
-      <w:r>
+        <w:t>produkterna i databas (CSV fil).</w:t>
+      </w:r>
+    </w:p>
+    <w:p>
+      <w:r>
+        <w:rPr>
+          <w:noProof/>
+        </w:rPr>
         <w:drawing>
           <wp:inline distT="0" distB="0" distL="0" distR="0" wp14:anchorId="3083C4AE" wp14:editId="33007C02">
             <wp:extent cx="5545686" cy="3638550"/>
@@ -592,6 +619,9 @@
     </w:p>
     <w:p>
       <w:r>
+        <w:rPr>
+          <w:noProof/>
+        </w:rPr>
         <w:drawing>
           <wp:inline distT="0" distB="0" distL="0" distR="0" wp14:anchorId="44F059C9" wp14:editId="25AD9287">
             <wp:extent cx="5731510" cy="3326765"/>
@@ -673,6 +703,9 @@
         </w:tabs>
       </w:pPr>
       <w:r>
+        <w:rPr>
+          <w:noProof/>
+        </w:rPr>
         <w:drawing>
           <wp:inline distT="0" distB="0" distL="0" distR="0" wp14:anchorId="21331E30" wp14:editId="7BF4EC22">
             <wp:extent cx="4784962" cy="3064157"/>
@@ -773,6 +806,9 @@
         </w:tabs>
       </w:pPr>
       <w:r>
+        <w:rPr>
+          <w:noProof/>
+        </w:rPr>
         <w:drawing>
           <wp:inline distT="0" distB="0" distL="0" distR="0" wp14:anchorId="6CA4D1A4" wp14:editId="4E220B2F">
             <wp:extent cx="5416828" cy="1371670"/>
@@ -963,10 +999,7 @@
       </w:r>
       <w:proofErr w:type="spellStart"/>
       <w:r>
-        <w:t>MainPage</w:t>
-      </w:r>
-      <w:r>
-        <w:t>.cs</w:t>
+        <w:t>MainPage.cs</w:t>
       </w:r>
       <w:proofErr w:type="spellEnd"/>
       <w:r>
@@ -1048,22 +1081,13 @@
         <w:t xml:space="preserve">en </w:t>
       </w:r>
       <w:r>
-        <w:t xml:space="preserve">mer detaljerade information om </w:t>
-      </w:r>
-      <w:r>
-        <w:t xml:space="preserve">klasser och </w:t>
-      </w:r>
-      <w:r>
-        <w:t xml:space="preserve">vilka metoder och vad de gör i detalj så kan man se i källkoden. </w:t>
+        <w:t xml:space="preserve">mer detaljerade information om klasser och vilka metoder och vad de gör i detalj så kan man se i källkoden. </w:t>
       </w:r>
       <w:r>
         <w:t>Detta</w:t>
       </w:r>
       <w:r>
-        <w:t xml:space="preserve"> är på engelska i källkoden. Ett alternativt är också att generera dokumentation baserat på källkod för att inte ha duplikat att beskrivning. Denna </w:t>
-      </w:r>
-      <w:r>
-        <w:t>beskrivning visar det mest översiktliga</w:t>
+        <w:t xml:space="preserve"> är på engelska i källkoden. Ett alternativt är också att generera dokumentation baserat på källkod för att inte ha duplikat att beskrivning. Denna beskrivning visar det mest översiktliga</w:t>
       </w:r>
       <w:r>
         <w:t xml:space="preserve"> klasserna</w:t>
@@ -1269,13 +1293,7 @@
       </w:r>
       <w:proofErr w:type="spellEnd"/>
       <w:r>
-        <w:t>. Innehåller information som är unik för e</w:t>
-      </w:r>
-      <w:r>
-        <w:t>tt spel</w:t>
-      </w:r>
-      <w:r>
-        <w:t>.</w:t>
+        <w:t>. Innehåller information som är unik för ett spel.</w:t>
       </w:r>
     </w:p>
     <w:p>
@@ -1305,13 +1323,7 @@
       </w:r>
       <w:proofErr w:type="spellEnd"/>
       <w:r>
-        <w:t xml:space="preserve">. Innehåller information som är unik för en </w:t>
-      </w:r>
-      <w:r>
-        <w:t>film</w:t>
-      </w:r>
-      <w:r>
-        <w:t>.</w:t>
+        <w:t>. Innehåller information som är unik för en film.</w:t>
       </w:r>
     </w:p>
     <w:p>
@@ -1319,7 +1331,6 @@
         <w:rPr>
           <w:i/>
           <w:iCs/>
-          <w:lang w:val="en-GB"/>
         </w:rPr>
       </w:pPr>
       <w:proofErr w:type="spellStart"/>
@@ -1327,7 +1338,6 @@
         <w:rPr>
           <w:i/>
           <w:iCs/>
-          <w:lang w:val="en-GB"/>
         </w:rPr>
         <w:t>Book.cs</w:t>
       </w:r>

</xml_diff>

<commit_message>
lab 4  - byte till int + uppdatering av visning vid editering
</commit_message>
<xml_diff>
--- a/lab4/Lab4_Version3.docx
+++ b/lab4/Lab4_Version3.docx
@@ -14,23 +14,7 @@
           <w:b/>
           <w:bCs/>
         </w:rPr>
-        <w:t xml:space="preserve">Rapport Lab </w:t>
-      </w:r>
-      <w:proofErr w:type="gramStart"/>
-      <w:r>
-        <w:rPr>
-          <w:b/>
-          <w:bCs/>
-        </w:rPr>
-        <w:t>4  Version</w:t>
-      </w:r>
-      <w:proofErr w:type="gramEnd"/>
-      <w:r>
-        <w:rPr>
-          <w:b/>
-          <w:bCs/>
-        </w:rPr>
-        <w:t xml:space="preserve"> 3 – Örjan Andersson (</w:t>
+        <w:t>Rapport Lab 4  Version 3 – Örjan Andersson (</w:t>
       </w:r>
       <w:r>
         <w:rPr>
@@ -71,13 +55,8 @@
       <w:r>
         <w:t xml:space="preserve"> </w:t>
       </w:r>
-      <w:proofErr w:type="gramStart"/>
-      <w:r>
-        <w:t>Type,Id</w:t>
-      </w:r>
-      <w:proofErr w:type="gramEnd"/>
-      <w:r>
-        <w:t>,Name,Price,Author,Platform,Genre,Format,Language,PlayTime,Stock</w:t>
+      <w:r>
+        <w:t>Type,Id,Name,Price,Author,Platform,Genre,Format,Language,PlayTime,Stock</w:t>
       </w:r>
       <w:r>
         <w:br/>
@@ -97,16 +76,9 @@
       <w:r>
         <w:t xml:space="preserve"> </w:t>
       </w:r>
-      <w:proofErr w:type="spellStart"/>
-      <w:proofErr w:type="gramStart"/>
-      <w:r>
-        <w:t>OrderId,OrderDate</w:t>
-      </w:r>
-      <w:proofErr w:type="gramEnd"/>
-      <w:r>
-        <w:t>,ProductId,Name,Type,Quantity,Price</w:t>
-      </w:r>
-      <w:proofErr w:type="spellEnd"/>
+      <w:r>
+        <w:t>OrderId,OrderDate,ProductId,Name,Type,Quantity,Price</w:t>
+      </w:r>
       <w:r>
         <w:br/>
       </w:r>
@@ -120,58 +92,26 @@
         </w:numPr>
       </w:pPr>
       <w:r>
-        <w:t xml:space="preserve">Har valt att inte använda en </w:t>
-      </w:r>
-      <w:proofErr w:type="spellStart"/>
-      <w:r>
-        <w:t>FileOpenPicker</w:t>
-      </w:r>
-      <w:proofErr w:type="spellEnd"/>
-      <w:r>
-        <w:t xml:space="preserve"> för bättre upplevelse. När programmet startar upp första gången så ser den efter en produktfil lagrat under </w:t>
-      </w:r>
-      <w:proofErr w:type="spellStart"/>
-      <w:proofErr w:type="gramStart"/>
+        <w:t xml:space="preserve">Har valt att inte använda en FileOpenPicker för bättre upplevelse. När programmet startar upp första gången så ser den efter en produktfil lagrat under </w:t>
+      </w:r>
       <w:r>
         <w:t>ApplicationData.Current.LocalFolder</w:t>
       </w:r>
-      <w:proofErr w:type="spellEnd"/>
-      <w:proofErr w:type="gramEnd"/>
       <w:r>
         <w:t>.</w:t>
       </w:r>
       <w:r>
-        <w:t xml:space="preserve"> Om filen finns så är det </w:t>
-      </w:r>
-      <w:proofErr w:type="gramStart"/>
-      <w:r>
-        <w:t>denna filen</w:t>
-      </w:r>
-      <w:proofErr w:type="gramEnd"/>
-      <w:r>
-        <w:t xml:space="preserve"> som används för att hämta och lagra produkter till.</w:t>
-      </w:r>
-      <w:r>
-        <w:t xml:space="preserve"> Om filen inte finns så läser man in en ”</w:t>
-      </w:r>
-      <w:proofErr w:type="spellStart"/>
-      <w:r>
-        <w:t>startfil</w:t>
-      </w:r>
-      <w:proofErr w:type="spellEnd"/>
-      <w:r>
-        <w:t xml:space="preserve">” som innehåller de produkter som är specificerade i </w:t>
+        <w:t xml:space="preserve"> Om filen finns så är det denna filen som används för att hämta och lagra produkter till.</w:t>
+      </w:r>
+      <w:r>
+        <w:t xml:space="preserve"> Om filen inte finns så läser man in en ”startfil” som innehåller de produkter som är specificerade i </w:t>
       </w:r>
       <w:r>
         <w:t xml:space="preserve">uppgift 4. Har valt godtycklig tillgänglighet antal på varje produkt för att ha något att starta med. Dessa produkter kopierar över till en fil på </w:t>
       </w:r>
-      <w:proofErr w:type="spellStart"/>
-      <w:proofErr w:type="gramStart"/>
       <w:r>
         <w:t>ApplicationData.Current.LocalFolder</w:t>
       </w:r>
-      <w:proofErr w:type="spellEnd"/>
-      <w:proofErr w:type="gramEnd"/>
       <w:r>
         <w:t xml:space="preserve"> så att användaren slipper själv att ta ställning till var denna filen finns. På samma plats kommer sålda produkter att lagras till. Varje order lagras i en CSV fil också. Det är viktigt att man inte manuellt går in i </w:t>
       </w:r>
@@ -179,29 +119,20 @@
         <w:t>dessa filer</w:t>
       </w:r>
       <w:r>
-        <w:t xml:space="preserve"> när programmet är i gång. Var filerna finna kan man se på en egen </w:t>
-      </w:r>
-      <w:proofErr w:type="spellStart"/>
-      <w:r>
-        <w:t>tab</w:t>
+        <w:t xml:space="preserve"> när programmet är i gång. Var filerna finna kan man se på en egen tab</w:t>
       </w:r>
       <w:r>
         <w:t>b</w:t>
       </w:r>
-      <w:proofErr w:type="spellEnd"/>
       <w:r>
         <w:t xml:space="preserve"> i lösningen som heter Info.</w:t>
       </w:r>
       <w:r>
         <w:t xml:space="preserve"> Programmet kan ”nollställas” genom att alla filerna som finns under fil </w:t>
       </w:r>
-      <w:proofErr w:type="spellStart"/>
-      <w:proofErr w:type="gramStart"/>
       <w:r>
         <w:t>ApplicationData.Current.LocalFolder</w:t>
       </w:r>
-      <w:proofErr w:type="spellEnd"/>
-      <w:proofErr w:type="gramEnd"/>
       <w:r>
         <w:t xml:space="preserve"> tas bort.</w:t>
       </w:r>
@@ -366,6 +297,32 @@
       </w:pPr>
       <w:r>
         <w:t>Har lagt till ikon för mer visuellt se vad det är för typ av produkt</w:t>
+      </w:r>
+    </w:p>
+    <w:p>
+      <w:pPr>
+        <w:pStyle w:val="ListParagraph"/>
+      </w:pPr>
+    </w:p>
+    <w:p>
+      <w:pPr>
+        <w:pStyle w:val="ListParagraph"/>
+        <w:numPr>
+          <w:ilvl w:val="0"/>
+          <w:numId w:val="1"/>
+        </w:numPr>
+      </w:pPr>
+      <w:r>
+        <w:t xml:space="preserve">Produkt id, </w:t>
+      </w:r>
+      <w:r>
+        <w:t xml:space="preserve">pris, </w:t>
+      </w:r>
+      <w:r>
+        <w:t>antal och speltid är inte högre än int</w:t>
+      </w:r>
+      <w:r>
+        <w:t xml:space="preserve"> datatyp</w:t>
       </w:r>
     </w:p>
     <w:p>
@@ -920,45 +877,22 @@
     </w:p>
     <w:p>
       <w:r>
-        <w:t xml:space="preserve">Applikationen använder av </w:t>
-      </w:r>
-      <w:proofErr w:type="gramStart"/>
-      <w:r>
-        <w:t xml:space="preserve">2 </w:t>
-      </w:r>
-      <w:proofErr w:type="spellStart"/>
+        <w:t xml:space="preserve">Applikationen använder av 2 </w:t>
+      </w:r>
       <w:r>
         <w:t>st</w:t>
       </w:r>
-      <w:proofErr w:type="spellEnd"/>
-      <w:proofErr w:type="gramEnd"/>
       <w:r>
         <w:t xml:space="preserve"> Pages. En för själva applikation</w:t>
       </w:r>
       <w:r>
-        <w:t xml:space="preserve"> (</w:t>
-      </w:r>
-      <w:proofErr w:type="spellStart"/>
-      <w:r>
-        <w:t>MainPage</w:t>
-      </w:r>
-      <w:proofErr w:type="spellEnd"/>
-      <w:r>
-        <w:t>)</w:t>
+        <w:t xml:space="preserve"> (MainPage)</w:t>
       </w:r>
       <w:r>
         <w:t xml:space="preserve"> och en för att skriva ut kvitto</w:t>
       </w:r>
       <w:r>
-        <w:t xml:space="preserve"> (</w:t>
-      </w:r>
-      <w:proofErr w:type="spellStart"/>
-      <w:r>
-        <w:t>PrintReceiptPage</w:t>
-      </w:r>
-      <w:proofErr w:type="spellEnd"/>
-      <w:r>
-        <w:t>)</w:t>
+        <w:t xml:space="preserve"> (PrintReceiptPage)</w:t>
       </w:r>
       <w:r>
         <w:t>.</w:t>
@@ -966,73 +900,17 @@
     </w:p>
     <w:p>
       <w:r>
-        <w:t xml:space="preserve">Hela flytet för applikationen sker mer eller mindre inne i </w:t>
-      </w:r>
-      <w:proofErr w:type="spellStart"/>
-      <w:r>
-        <w:t>MainPage</w:t>
-      </w:r>
-      <w:proofErr w:type="spellEnd"/>
-      <w:r>
-        <w:t xml:space="preserve">. Denna är en kombination med GUI i </w:t>
-      </w:r>
-      <w:proofErr w:type="spellStart"/>
-      <w:r>
-        <w:t>xaml</w:t>
-      </w:r>
-      <w:proofErr w:type="spellEnd"/>
-      <w:r>
-        <w:t xml:space="preserve"> för att dela upp den i 4 olika tabbar som är beskrivet i översikten.</w:t>
-      </w:r>
-    </w:p>
-    <w:p>
-      <w:r>
-        <w:t xml:space="preserve">Olika event för knappar och tryck på listor sker </w:t>
-      </w:r>
-      <w:proofErr w:type="spellStart"/>
-      <w:r>
-        <w:t>inn</w:t>
-      </w:r>
-      <w:proofErr w:type="spellEnd"/>
-      <w:r>
-        <w:t xml:space="preserve"> i </w:t>
-      </w:r>
-      <w:proofErr w:type="spellStart"/>
-      <w:r>
-        <w:t>MainPage.cs</w:t>
-      </w:r>
-      <w:proofErr w:type="spellEnd"/>
-      <w:r>
-        <w:t>.  Det finns 3 olika listor för produkter samt 3 olika variabler som håller vald produkt för samma lista. Detta är listor för butik, kundkorg och lager. Det är alltid listan för lager som är gällande och de andra listorna tar den som en utgångspunkt. Beroende på vad som är valt i applikationen och vad som finns tillgänglig för varje produkter så slår man på synlighet eller möjligheten att trycka på en knapp.</w:t>
-      </w:r>
-    </w:p>
-    <w:p>
-      <w:r>
-        <w:t xml:space="preserve">För att minska koden inne i </w:t>
-      </w:r>
-      <w:proofErr w:type="spellStart"/>
-      <w:r>
-        <w:t>MainPages.cs</w:t>
-      </w:r>
-      <w:proofErr w:type="spellEnd"/>
-      <w:r>
-        <w:t xml:space="preserve"> har det tagits fram hjälpklasser för att flytta ut lite av koden till mer logiska grupper och hantering av kod på en plats. Detta är olika </w:t>
-      </w:r>
-      <w:proofErr w:type="spellStart"/>
-      <w:r>
-        <w:t>helper</w:t>
-      </w:r>
-      <w:proofErr w:type="spellEnd"/>
-      <w:r>
-        <w:t xml:space="preserve">, </w:t>
-      </w:r>
-      <w:proofErr w:type="spellStart"/>
-      <w:r>
-        <w:t>repositories</w:t>
-      </w:r>
-      <w:proofErr w:type="spellEnd"/>
-      <w:r>
-        <w:t xml:space="preserve"> och extensions.</w:t>
+        <w:t>Hela flytet för applikationen sker mer eller mindre inne i MainPage. Denna är en kombination med GUI i xaml för att dela upp den i 4 olika tabbar som är beskrivet i översikten.</w:t>
+      </w:r>
+    </w:p>
+    <w:p>
+      <w:r>
+        <w:t>Olika event för knappar och tryck på listor sker inn i MainPage.cs.  Det finns 3 olika listor för produkter samt 3 olika variabler som håller vald produkt för samma lista. Detta är listor för butik, kundkorg och lager. Det är alltid listan för lager som är gällande och de andra listorna tar den som en utgångspunkt. Beroende på vad som är valt i applikationen och vad som finns tillgänglig för varje produkter så slår man på synlighet eller möjligheten att trycka på en knapp.</w:t>
+      </w:r>
+    </w:p>
+    <w:p>
+      <w:r>
+        <w:t>För att minska koden inne i MainPages.cs har det tagits fram hjälpklasser för att flytta ut lite av koden till mer logiska grupper och hantering av kod på en plats. Detta är olika helper, repositories och extensions.</w:t>
       </w:r>
     </w:p>
     <w:p>
@@ -1043,80 +921,62 @@
         <w:t xml:space="preserve"> en databas lagras i en CSV fil på UTF 8 format.</w:t>
       </w:r>
       <w:r>
-        <w:t xml:space="preserve"> </w:t>
-      </w:r>
-      <w:proofErr w:type="spellStart"/>
-      <w:r>
-        <w:t>Orginalfilen</w:t>
-      </w:r>
-      <w:proofErr w:type="spellEnd"/>
-      <w:r>
-        <w:t xml:space="preserve"> som används första gången när man inte har några filer på </w:t>
-      </w:r>
-      <w:proofErr w:type="spellStart"/>
-      <w:proofErr w:type="gramStart"/>
+        <w:t xml:space="preserve"> Orginalfilen som används första gången när man inte har några filer på </w:t>
+      </w:r>
       <w:r>
         <w:t>ApplicationData.Current.LocalFolder</w:t>
       </w:r>
-      <w:proofErr w:type="spellEnd"/>
-      <w:proofErr w:type="gramEnd"/>
-      <w:r>
-        <w:t xml:space="preserve"> ligger under </w:t>
-      </w:r>
-      <w:proofErr w:type="spellStart"/>
-      <w:r>
-        <w:t>Repositores</w:t>
-      </w:r>
-      <w:proofErr w:type="spellEnd"/>
-      <w:r>
-        <w:t>/Data/products_initial_data.csv</w:t>
+      <w:r>
+        <w:t xml:space="preserve"> ligger under Repositores/Data/products_initial_data.csv</w:t>
+      </w:r>
+    </w:p>
+    <w:p>
+      <w:r>
+        <w:t>Ordrar skrivs kontinuerligt till datafiler vid köp. Uppdatering av datafiler för produkter sker enbart när man stänger applikationen.</w:t>
+      </w:r>
+    </w:p>
+    <w:p>
+      <w:r>
+        <w:t xml:space="preserve">För </w:t>
+      </w:r>
+      <w:r>
+        <w:t xml:space="preserve">en </w:t>
+      </w:r>
+      <w:r>
+        <w:t xml:space="preserve">mer detaljerade information om klasser och vilka metoder och vad de gör i detalj så kan man se i källkoden. </w:t>
+      </w:r>
+      <w:r>
+        <w:t>Detta</w:t>
+      </w:r>
+      <w:r>
+        <w:t xml:space="preserve"> är på engelska i källkoden. Ett alternativt är också att generera dokumentation baserat på källkod för att inte ha duplikat att beskrivning. Denna beskrivning visar det mest översiktliga</w:t>
+      </w:r>
+      <w:r>
+        <w:t xml:space="preserve"> klasserna</w:t>
+      </w:r>
+      <w:r>
+        <w:t xml:space="preserve"> med kort beskrivning. I klassdiagrammen nedanför har jag inte tagit med själva Applikationen utan mer fokuserat på klasserna runt om.</w:t>
+      </w:r>
+      <w:r>
+        <w:t xml:space="preserve"> Har också några enum och extensions </w:t>
+      </w:r>
+      <w:r>
+        <w:t>metoder</w:t>
+      </w:r>
+      <w:r>
+        <w:t xml:space="preserve"> som inte är med i klassdiagrammen.</w:t>
       </w:r>
     </w:p>
     <w:p/>
     <w:p>
       <w:r>
-        <w:t xml:space="preserve">För </w:t>
-      </w:r>
-      <w:r>
-        <w:t xml:space="preserve">en </w:t>
-      </w:r>
-      <w:r>
-        <w:t xml:space="preserve">mer detaljerade information om klasser och vilka metoder och vad de gör i detalj så kan man se i källkoden. </w:t>
-      </w:r>
-      <w:r>
-        <w:t>Detta</w:t>
-      </w:r>
-      <w:r>
-        <w:t xml:space="preserve"> är på engelska i källkoden. Ett alternativt är också att generera dokumentation baserat på källkod för att inte ha duplikat att beskrivning. Denna beskrivning visar det mest översiktliga</w:t>
-      </w:r>
-      <w:r>
-        <w:t xml:space="preserve"> klasserna</w:t>
-      </w:r>
-      <w:r>
-        <w:t xml:space="preserve"> med kort beskrivning. I klassdiagrammen nedanför har jag inte tagit med själva Applikationen utan mer fokuserat på klasserna runt om.</w:t>
-      </w:r>
-      <w:r>
-        <w:t xml:space="preserve"> Har också några </w:t>
-      </w:r>
-      <w:proofErr w:type="spellStart"/>
-      <w:r>
-        <w:t>enum</w:t>
-      </w:r>
-      <w:proofErr w:type="spellEnd"/>
-      <w:r>
-        <w:t xml:space="preserve"> och extensions </w:t>
-      </w:r>
-      <w:r>
-        <w:t>metoder</w:t>
-      </w:r>
-      <w:r>
-        <w:t xml:space="preserve"> som inte är med i klassdiagrammen.</w:t>
-      </w:r>
-    </w:p>
-    <w:p/>
-    <w:p>
-      <w:r>
-        <w:t>De första klassdiagrammen som togs fram innan start av kodning såg ut så här:</w:t>
+        <w:t>De</w:t>
+      </w:r>
+      <w:r>
+        <w:t>t</w:t>
+      </w:r>
+      <w:r>
+        <w:t xml:space="preserve"> första klassdiagrammen som togs fram innan start av kodning såg ut så här:</w:t>
       </w:r>
     </w:p>
     <w:p>
@@ -1177,9 +1037,16 @@
     <w:p/>
     <w:p>
       <w:r>
-        <w:t>De slutliga klassdiagrammen ser ut så här:</w:t>
-      </w:r>
-    </w:p>
+        <w:t>De</w:t>
+      </w:r>
+      <w:r>
+        <w:t>t</w:t>
+      </w:r>
+      <w:r>
+        <w:t xml:space="preserve"> slutliga klassdiagrammen ser ut så här:</w:t>
+      </w:r>
+    </w:p>
+    <w:p/>
     <w:p>
       <w:r>
         <w:rPr>
@@ -1187,10 +1054,10 @@
         </w:rPr>
         <w:lastRenderedPageBreak/>
         <w:drawing>
-          <wp:inline distT="0" distB="0" distL="0" distR="0" wp14:anchorId="6B3E81EB" wp14:editId="50E1168D">
+          <wp:inline distT="0" distB="0" distL="0" distR="0" wp14:anchorId="71019A81" wp14:editId="149983A7">
             <wp:extent cx="5731510" cy="2886710"/>
             <wp:effectExtent l="0" t="0" r="2540" b="8890"/>
-            <wp:docPr id="164684857" name="Picture 3" descr="A diagram of a company&#10;&#10;Description automatically generated"/>
+            <wp:docPr id="1306820698" name="Picture 1"/>
             <wp:cNvGraphicFramePr>
               <a:graphicFrameLocks xmlns:a="http://schemas.openxmlformats.org/drawingml/2006/main" noChangeAspect="1"/>
             </wp:cNvGraphicFramePr>
@@ -1198,7 +1065,7 @@
               <a:graphicData uri="http://schemas.openxmlformats.org/drawingml/2006/picture">
                 <pic:pic xmlns:pic="http://schemas.openxmlformats.org/drawingml/2006/picture">
                   <pic:nvPicPr>
-                    <pic:cNvPr id="164684857" name="Picture 3" descr="A diagram of a company&#10;&#10;Description automatically generated"/>
+                    <pic:cNvPr id="0" name="Picture 1"/>
                     <pic:cNvPicPr>
                       <a:picLocks noChangeAspect="1" noChangeArrowheads="1"/>
                     </pic:cNvPicPr>
@@ -1243,7 +1110,6 @@
           <w:iCs/>
         </w:rPr>
       </w:pPr>
-      <w:proofErr w:type="spellStart"/>
       <w:r>
         <w:rPr>
           <w:i/>
@@ -1251,19 +1117,10 @@
         </w:rPr>
         <w:t>Product.cs</w:t>
       </w:r>
-      <w:proofErr w:type="spellEnd"/>
-    </w:p>
-    <w:p>
-      <w:r>
-        <w:t xml:space="preserve">Innehåller information som är unik för en produkt. Den innehåller också några metoder/egenskaper som kan överstyras av klassar som ärver från denna. Exempel på detta är bild, beskrivning, söksträng och </w:t>
-      </w:r>
-      <w:proofErr w:type="spellStart"/>
-      <w:r>
-        <w:t>type</w:t>
-      </w:r>
-      <w:proofErr w:type="spellEnd"/>
-      <w:r>
-        <w:t>.</w:t>
+    </w:p>
+    <w:p>
+      <w:r>
+        <w:t>Innehåller information som är unik för en produkt. Den innehåller också några metoder/egenskaper som kan överstyras av klassar som ärver från denna. Exempel på detta är bild, beskrivning, söksträng och type.</w:t>
       </w:r>
     </w:p>
     <w:p>
@@ -1273,7 +1130,6 @@
           <w:iCs/>
         </w:rPr>
       </w:pPr>
-      <w:proofErr w:type="spellStart"/>
       <w:r>
         <w:rPr>
           <w:i/>
@@ -1281,19 +1137,10 @@
         </w:rPr>
         <w:t>Game.cs</w:t>
       </w:r>
-      <w:proofErr w:type="spellEnd"/>
-    </w:p>
-    <w:p>
-      <w:r>
-        <w:t xml:space="preserve">Ärver från </w:t>
-      </w:r>
-      <w:proofErr w:type="spellStart"/>
-      <w:r>
-        <w:t>Producs</w:t>
-      </w:r>
-      <w:proofErr w:type="spellEnd"/>
-      <w:r>
-        <w:t>. Innehåller information som är unik för ett spel.</w:t>
+    </w:p>
+    <w:p>
+      <w:r>
+        <w:t>Ärver från Producs. Innehåller information som är unik för ett spel.</w:t>
       </w:r>
     </w:p>
     <w:p>
@@ -1303,7 +1150,6 @@
           <w:iCs/>
         </w:rPr>
       </w:pPr>
-      <w:proofErr w:type="spellStart"/>
       <w:r>
         <w:rPr>
           <w:i/>
@@ -1311,19 +1157,10 @@
         </w:rPr>
         <w:t>Movie.cs</w:t>
       </w:r>
-      <w:proofErr w:type="spellEnd"/>
-    </w:p>
-    <w:p>
-      <w:r>
-        <w:t xml:space="preserve">Ärver från </w:t>
-      </w:r>
-      <w:proofErr w:type="spellStart"/>
-      <w:r>
-        <w:t>Produc</w:t>
-      </w:r>
-      <w:proofErr w:type="spellEnd"/>
-      <w:r>
-        <w:t>. Innehåller information som är unik för en film.</w:t>
+    </w:p>
+    <w:p>
+      <w:r>
+        <w:t>Ärver från Produc. Innehåller information som är unik för en film.</w:t>
       </w:r>
     </w:p>
     <w:p>
@@ -1333,7 +1170,6 @@
           <w:iCs/>
         </w:rPr>
       </w:pPr>
-      <w:proofErr w:type="spellStart"/>
       <w:r>
         <w:rPr>
           <w:i/>
@@ -1341,19 +1177,10 @@
         </w:rPr>
         <w:t>Book.cs</w:t>
       </w:r>
-      <w:proofErr w:type="spellEnd"/>
-    </w:p>
-    <w:p>
-      <w:r>
-        <w:t xml:space="preserve">Ärver från </w:t>
-      </w:r>
-      <w:proofErr w:type="spellStart"/>
-      <w:r>
-        <w:t>Produc</w:t>
-      </w:r>
-      <w:proofErr w:type="spellEnd"/>
-      <w:r>
-        <w:t>. Innehåller information som är unik för en bok.</w:t>
+    </w:p>
+    <w:p>
+      <w:r>
+        <w:t>Ärver från Produc. Innehåller information som är unik för en bok.</w:t>
       </w:r>
     </w:p>
     <w:p>
@@ -1363,7 +1190,6 @@
           <w:iCs/>
         </w:rPr>
       </w:pPr>
-      <w:proofErr w:type="spellStart"/>
       <w:r>
         <w:rPr>
           <w:i/>
@@ -1371,19 +1197,14 @@
         </w:rPr>
         <w:t>ProductsRepository.cs</w:t>
       </w:r>
-      <w:proofErr w:type="spellEnd"/>
     </w:p>
     <w:p>
       <w:r>
         <w:t xml:space="preserve">Används för att läsa och skriva produkter till och från CSV fil. Den ser också till att kopiera startdata för att lagra och sätta upp </w:t>
       </w:r>
-      <w:proofErr w:type="spellStart"/>
-      <w:proofErr w:type="gramStart"/>
       <w:r>
         <w:t>ApplicationData.Current.LocalFolder</w:t>
       </w:r>
-      <w:proofErr w:type="spellEnd"/>
-      <w:proofErr w:type="gramEnd"/>
       <w:r>
         <w:t>.</w:t>
       </w:r>
@@ -1395,7 +1216,6 @@
           <w:iCs/>
         </w:rPr>
       </w:pPr>
-      <w:proofErr w:type="spellStart"/>
       <w:r>
         <w:rPr>
           <w:i/>
@@ -1403,7 +1223,6 @@
         </w:rPr>
         <w:t>OrderRepository.cs</w:t>
       </w:r>
-      <w:proofErr w:type="spellEnd"/>
     </w:p>
     <w:p>
       <w:r>
@@ -1417,7 +1236,6 @@
           <w:iCs/>
         </w:rPr>
       </w:pPr>
-      <w:proofErr w:type="spellStart"/>
       <w:r>
         <w:rPr>
           <w:i/>
@@ -1425,15 +1243,10 @@
         </w:rPr>
         <w:t>OrderItemHelper.cs</w:t>
       </w:r>
-      <w:proofErr w:type="spellEnd"/>
-    </w:p>
-    <w:p>
-      <w:r>
-        <w:t xml:space="preserve">Används av </w:t>
-      </w:r>
-      <w:proofErr w:type="spellStart"/>
-      <w:r>
-        <w:t>OrderRepository</w:t>
+    </w:p>
+    <w:p>
+      <w:r>
+        <w:t>Används av OrderRepository</w:t>
       </w:r>
       <w:r>
         <w:t>.</w:t>
@@ -1441,7 +1254,6 @@
       <w:r>
         <w:t>cs</w:t>
       </w:r>
-      <w:proofErr w:type="spellEnd"/>
       <w:r>
         <w:t xml:space="preserve"> för att bygg</w:t>
       </w:r>
@@ -1468,7 +1280,6 @@
           <w:iCs/>
         </w:rPr>
       </w:pPr>
-      <w:proofErr w:type="spellStart"/>
       <w:r>
         <w:rPr>
           <w:i/>
@@ -1476,7 +1287,6 @@
         </w:rPr>
         <w:t>OrderItem.cs</w:t>
       </w:r>
-      <w:proofErr w:type="spellEnd"/>
     </w:p>
     <w:p>
       <w:r>
@@ -1490,7 +1300,6 @@
           <w:iCs/>
         </w:rPr>
       </w:pPr>
-      <w:proofErr w:type="spellStart"/>
       <w:r>
         <w:rPr>
           <w:i/>
@@ -1498,7 +1307,6 @@
         </w:rPr>
         <w:t>ReportItem.cs</w:t>
       </w:r>
-      <w:proofErr w:type="spellEnd"/>
     </w:p>
     <w:p>
       <w:r>
@@ -1506,21 +1314,8 @@
         <w:t>Innehåller</w:t>
       </w:r>
       <w:r>
-        <w:t xml:space="preserve"> information om en rapport som skall visas. Denna byggs upp dynamiskt med information från </w:t>
-      </w:r>
-      <w:proofErr w:type="spellStart"/>
-      <w:r>
-        <w:t>OrderItems</w:t>
-      </w:r>
-      <w:proofErr w:type="spellEnd"/>
-      <w:r>
-        <w:t xml:space="preserve"> och </w:t>
-      </w:r>
-      <w:proofErr w:type="spellStart"/>
-      <w:r>
-        <w:t>ReportHelper.cs</w:t>
-      </w:r>
-      <w:proofErr w:type="spellEnd"/>
+        <w:t xml:space="preserve"> information om en rapport som skall visas. Denna byggs upp dynamiskt med information från OrderItems och ReportHelper.cs</w:t>
+      </w:r>
     </w:p>
     <w:p>
       <w:pPr>
@@ -1529,7 +1324,6 @@
           <w:iCs/>
         </w:rPr>
       </w:pPr>
-      <w:proofErr w:type="spellStart"/>
       <w:r>
         <w:rPr>
           <w:i/>
@@ -1537,7 +1331,6 @@
         </w:rPr>
         <w:t>ReportHelper.cs</w:t>
       </w:r>
-      <w:proofErr w:type="spellEnd"/>
     </w:p>
     <w:p>
       <w:r>
@@ -1565,58 +1358,30 @@
     </w:p>
     <w:p>
       <w:r>
-        <w:t xml:space="preserve">Problem som uppstod var att få </w:t>
-      </w:r>
-      <w:proofErr w:type="spellStart"/>
-      <w:r>
-        <w:t>Observable</w:t>
-      </w:r>
-      <w:proofErr w:type="spellEnd"/>
-      <w:r>
-        <w:t xml:space="preserve"> listor att bli synliga och synkas mellan olika </w:t>
-      </w:r>
-      <w:proofErr w:type="spellStart"/>
-      <w:r>
-        <w:t>view</w:t>
+        <w:t>Problem som uppstod var att få Observable listor att bli synliga och synkas mellan olika view</w:t>
       </w:r>
       <w:r>
         <w:t>s</w:t>
       </w:r>
-      <w:proofErr w:type="spellEnd"/>
-      <w:r>
-        <w:t xml:space="preserve"> för produkter. Det löses genom att man måste ha olika listor för de olika </w:t>
-      </w:r>
-      <w:proofErr w:type="spellStart"/>
-      <w:r>
-        <w:t>view</w:t>
+      <w:r>
+        <w:t xml:space="preserve"> för produkter. Det löses genom att man måste ha olika listor för de olika view</w:t>
       </w:r>
       <w:r>
         <w:t>s</w:t>
       </w:r>
-      <w:proofErr w:type="spellEnd"/>
       <w:r>
         <w:t xml:space="preserve"> + att man implementerar en </w:t>
       </w:r>
-      <w:proofErr w:type="spellStart"/>
       <w:r>
         <w:t>INotifyPropertyChanged</w:t>
       </w:r>
-      <w:proofErr w:type="spellEnd"/>
       <w:r>
         <w:t xml:space="preserve"> för att GUI så skall få reda på att något är ändrat.</w:t>
       </w:r>
     </w:p>
     <w:p>
       <w:r>
-        <w:t>Utskrift till printer/</w:t>
-      </w:r>
-      <w:proofErr w:type="spellStart"/>
-      <w:r>
-        <w:t>pdf</w:t>
-      </w:r>
-      <w:proofErr w:type="spellEnd"/>
-      <w:r>
-        <w:t xml:space="preserve"> var väldigt tidkrävande och var tvungen att prova många varian</w:t>
+        <w:t>Utskrift till printer/pdf var väldigt tidkrävande och var tvungen att prova många varian</w:t>
       </w:r>
       <w:r>
         <w:t xml:space="preserve">ter. Det löses genom att tillpassa ett exempel som hittades på nätet. Tittade också på dokumentation som Microsoft men denna var väldigt omfattande och </w:t>
@@ -1630,31 +1395,7 @@
         <w:t>Rapporter och försök att slå samman dessa var tidskrävande. Provat många varianter med LINQ för att försöka komma fram till önskat resultat.</w:t>
       </w:r>
       <w:r>
-        <w:t xml:space="preserve"> Löses genom att sitta med </w:t>
-      </w:r>
-      <w:proofErr w:type="spellStart"/>
-      <w:r>
-        <w:t>debug</w:t>
-      </w:r>
-      <w:proofErr w:type="spellEnd"/>
-      <w:r>
-        <w:t xml:space="preserve"> i Visual Studio, göra om </w:t>
-      </w:r>
-      <w:proofErr w:type="spellStart"/>
-      <w:r>
-        <w:t>IEnumerable</w:t>
-      </w:r>
-      <w:proofErr w:type="spellEnd"/>
-      <w:r>
-        <w:t xml:space="preserve"> resultat till listor för att kunna se på resultat i </w:t>
-      </w:r>
-      <w:proofErr w:type="spellStart"/>
-      <w:r>
-        <w:t>debugger</w:t>
-      </w:r>
-      <w:proofErr w:type="spellEnd"/>
-      <w:r>
-        <w:t>. Delade upp koden mer för att se vad som lagrats efter gruppering och sortering.</w:t>
+        <w:t xml:space="preserve"> Löses genom att sitta med debug i Visual Studio, göra om IEnumerable resultat till listor för att kunna se på resultat i debugger. Delade upp koden mer för att se vad som lagrats efter gruppering och sortering.</w:t>
       </w:r>
     </w:p>
     <w:p>
@@ -1703,15 +1444,7 @@
     </w:p>
     <w:p>
       <w:r>
-        <w:t xml:space="preserve">Kassa: </w:t>
-      </w:r>
-      <w:proofErr w:type="gramStart"/>
-      <w:r>
-        <w:t>20-30</w:t>
-      </w:r>
-      <w:proofErr w:type="gramEnd"/>
-      <w:r>
-        <w:t xml:space="preserve"> timmar</w:t>
+        <w:t>Kassa: 20-30 timmar</w:t>
       </w:r>
       <w:r>
         <w:br/>

</xml_diff>